<commit_message>
[NUTRIVETSOFT] - CREACION DE LOGIN -  CAMPOS DE PASSWORD MODIFICADOS - VALIDACIONES DE ETIQUETAS PARA EL LENGUAJE
</commit_message>
<xml_diff>
--- a/Requerimientos.docx
+++ b/Requerimientos.docx
@@ -92,7 +92,57 @@
         <w:rPr>
           <w:lang w:val="es-ES"/>
         </w:rPr>
-        <w:t>Cambio de modo: Oscuro/Claro</w:t>
+        <w:t>Cambio de lenguaje/</w:t>
+      </w:r>
+      <w:proofErr w:type="spellStart"/>
+      <w:r>
+        <w:rPr>
+          <w:lang w:val="es-ES"/>
+        </w:rPr>
+        <w:t>Internacionalizacion</w:t>
+      </w:r>
+      <w:proofErr w:type="spellEnd"/>
+      <w:r>
+        <w:rPr>
+          <w:lang w:val="es-ES"/>
+        </w:rPr>
+        <w:t xml:space="preserve"> del aplicativo</w:t>
+      </w:r>
+    </w:p>
+    <w:p>
+      <w:pPr>
+        <w:pStyle w:val="Prrafodelista"/>
+        <w:numPr>
+          <w:ilvl w:val="0"/>
+          <w:numId w:val="1"/>
+        </w:numPr>
+        <w:rPr>
+          <w:lang w:val="es-ES"/>
+        </w:rPr>
+      </w:pPr>
+      <w:r>
+        <w:rPr>
+          <w:lang w:val="es-ES"/>
+        </w:rPr>
+        <w:t>Cambio de modo: Oscuro, Claro, Automático</w:t>
+      </w:r>
+    </w:p>
+    <w:p>
+      <w:pPr>
+        <w:pStyle w:val="Prrafodelista"/>
+        <w:numPr>
+          <w:ilvl w:val="0"/>
+          <w:numId w:val="1"/>
+        </w:numPr>
+        <w:rPr>
+          <w:lang w:val="es-ES"/>
+        </w:rPr>
+      </w:pPr>
+      <w:r>
+        <w:rPr>
+          <w:lang w:val="es-ES"/>
+        </w:rPr>
+        <w:t xml:space="preserve">Rol de administrador: Para la configuración del aplicativo, como por ejemplo el ingreso de nuevas palabras </w:t>
       </w:r>
     </w:p>
     <w:p>
@@ -113,6 +163,162 @@
           <w:lang w:val="es-ES"/>
         </w:rPr>
         <w:t>Requerimientos funcionales</w:t>
+      </w:r>
+    </w:p>
+    <w:p>
+      <w:pPr>
+        <w:pStyle w:val="Prrafodelista"/>
+        <w:numPr>
+          <w:ilvl w:val="0"/>
+          <w:numId w:val="1"/>
+        </w:numPr>
+        <w:rPr>
+          <w:lang w:val="es-ES"/>
+        </w:rPr>
+      </w:pPr>
+      <w:r>
+        <w:rPr>
+          <w:lang w:val="es-ES"/>
+        </w:rPr>
+        <w:t xml:space="preserve">El cliente debe poder seguir todos los procesos de sus </w:t>
+      </w:r>
+      <w:proofErr w:type="spellStart"/>
+      <w:r>
+        <w:rPr>
+          <w:lang w:val="es-ES"/>
+        </w:rPr>
+        <w:t>mascostas</w:t>
+      </w:r>
+      <w:proofErr w:type="spellEnd"/>
+    </w:p>
+    <w:p>
+      <w:pPr>
+        <w:pStyle w:val="Prrafodelista"/>
+        <w:numPr>
+          <w:ilvl w:val="0"/>
+          <w:numId w:val="1"/>
+        </w:numPr>
+        <w:rPr>
+          <w:lang w:val="es-ES"/>
+        </w:rPr>
+      </w:pPr>
+      <w:r>
+        <w:rPr>
+          <w:lang w:val="es-ES"/>
+        </w:rPr>
+        <w:t>Se debe poder descargar el carnet de vacunas</w:t>
+      </w:r>
+    </w:p>
+    <w:p>
+      <w:pPr>
+        <w:pStyle w:val="Prrafodelista"/>
+        <w:numPr>
+          <w:ilvl w:val="0"/>
+          <w:numId w:val="1"/>
+        </w:numPr>
+        <w:rPr>
+          <w:lang w:val="es-ES"/>
+        </w:rPr>
+      </w:pPr>
+      <w:r>
+        <w:rPr>
+          <w:lang w:val="es-ES"/>
+        </w:rPr>
+        <w:t>Registrar los datos de la mascota y el dueño</w:t>
+      </w:r>
+    </w:p>
+    <w:p>
+      <w:pPr>
+        <w:pStyle w:val="Prrafodelista"/>
+        <w:numPr>
+          <w:ilvl w:val="0"/>
+          <w:numId w:val="1"/>
+        </w:numPr>
+        <w:rPr>
+          <w:lang w:val="es-ES"/>
+        </w:rPr>
+      </w:pPr>
+      <w:r>
+        <w:rPr>
+          <w:lang w:val="es-ES"/>
+        </w:rPr>
+        <w:t xml:space="preserve">Generar certificaciones para viajes nacionales e internacionales con la opción de elegir los requerimientos de cada país </w:t>
+      </w:r>
+    </w:p>
+    <w:p>
+      <w:pPr>
+        <w:pStyle w:val="Prrafodelista"/>
+        <w:numPr>
+          <w:ilvl w:val="0"/>
+          <w:numId w:val="1"/>
+        </w:numPr>
+        <w:rPr>
+          <w:lang w:val="es-ES"/>
+        </w:rPr>
+      </w:pPr>
+      <w:r>
+        <w:rPr>
+          <w:lang w:val="es-ES"/>
+        </w:rPr>
+        <w:t>Solicitud y asignación de citas médicas</w:t>
+      </w:r>
+    </w:p>
+    <w:p>
+      <w:pPr>
+        <w:pStyle w:val="Prrafodelista"/>
+        <w:numPr>
+          <w:ilvl w:val="0"/>
+          <w:numId w:val="1"/>
+        </w:numPr>
+        <w:rPr>
+          <w:lang w:val="es-ES"/>
+        </w:rPr>
+      </w:pPr>
+      <w:proofErr w:type="spellStart"/>
+      <w:r>
+        <w:rPr>
+          <w:lang w:val="es-ES"/>
+        </w:rPr>
+        <w:t>Vinculacion</w:t>
+      </w:r>
+      <w:proofErr w:type="spellEnd"/>
+      <w:r>
+        <w:rPr>
+          <w:lang w:val="es-ES"/>
+        </w:rPr>
+        <w:t xml:space="preserve"> con API de </w:t>
+      </w:r>
+      <w:proofErr w:type="spellStart"/>
+      <w:r>
+        <w:rPr>
+          <w:lang w:val="es-ES"/>
+        </w:rPr>
+        <w:t>Whatsapp</w:t>
+      </w:r>
+      <w:proofErr w:type="spellEnd"/>
+      <w:r>
+        <w:rPr>
+          <w:lang w:val="es-ES"/>
+        </w:rPr>
+        <w:t xml:space="preserve"> para envío de información </w:t>
+      </w:r>
+    </w:p>
+    <w:p>
+      <w:pPr>
+        <w:pStyle w:val="Prrafodelista"/>
+        <w:numPr>
+          <w:ilvl w:val="0"/>
+          <w:numId w:val="1"/>
+        </w:numPr>
+        <w:rPr>
+          <w:lang w:val="es-ES"/>
+        </w:rPr>
+      </w:pPr>
+      <w:r>
+        <w:rPr>
+          <w:lang w:val="es-ES"/>
+        </w:rPr>
+        <w:t>En la hoja de vida de la mascota, se debe permitir subir una foto</w:t>
       </w:r>
     </w:p>
     <w:sectPr>

</xml_diff>